<commit_message>
Agregue unas cosas al .docx
</commit_message>
<xml_diff>
--- a/Diferencias y fundamento de la elección.docx
+++ b/Diferencias y fundamento de la elección.docx
@@ -104,53 +104,15 @@
         <w:rPr>
           <w:rFonts w:asciiTheme="minorHAnsi" w:hAnsiTheme="minorHAnsi"/>
         </w:rPr>
-        <w:t xml:space="preserve"> implement</w:t>
-      </w:r>
-      <w:r>
-        <w:rPr>
-          <w:rFonts w:asciiTheme="minorHAnsi" w:hAnsiTheme="minorHAnsi"/>
-        </w:rPr>
-        <w:t xml:space="preserve">a a la clase "Inscripción", la cual consideramos necesaria </w:t>
-      </w:r>
-      <w:r>
-        <w:rPr>
-          <w:rFonts w:asciiTheme="minorHAnsi" w:hAnsiTheme="minorHAnsi" w:cs="Helvetica"/>
-          <w:color w:val="141823"/>
-          <w:shd w:val="clear" w:color="auto" w:fill="F6F7F8"/>
-        </w:rPr>
-        <w:t xml:space="preserve">para que se conozca la </w:t>
-      </w:r>
-      <w:r>
-        <w:rPr>
-          <w:rFonts w:asciiTheme="minorHAnsi" w:hAnsiTheme="minorHAnsi" w:cs="Helvetica"/>
-          <w:color w:val="141823"/>
-          <w:shd w:val="clear" w:color="auto" w:fill="F6F7F8"/>
-        </w:rPr>
-        <w:t>inscripción</w:t>
-      </w:r>
-      <w:r>
-        <w:rPr>
-          <w:rFonts w:asciiTheme="minorHAnsi" w:hAnsiTheme="minorHAnsi" w:cs="Helvetica"/>
-          <w:color w:val="141823"/>
-          <w:shd w:val="clear" w:color="auto" w:fill="F6F7F8"/>
-        </w:rPr>
-        <w:t xml:space="preserve">, ya que este conocimiento brinda la posibilidad de desplazar a un jugador solidario en caso que se inscriba uno </w:t>
-      </w:r>
-      <w:r>
-        <w:rPr>
-          <w:rFonts w:asciiTheme="minorHAnsi" w:hAnsiTheme="minorHAnsi" w:cs="Helvetica"/>
-          <w:color w:val="141823"/>
-          <w:shd w:val="clear" w:color="auto" w:fill="F6F7F8"/>
-        </w:rPr>
-        <w:t>estándar</w:t>
-      </w:r>
-      <w:r>
-        <w:rPr>
-          <w:rFonts w:asciiTheme="minorHAnsi" w:hAnsiTheme="minorHAnsi" w:cs="Helvetica"/>
-          <w:color w:val="141823"/>
-          <w:shd w:val="clear" w:color="auto" w:fill="F6F7F8"/>
-        </w:rPr>
-        <w:t>.</w:t>
+        <w:t xml:space="preserve"> implementa a la clase "Inscripción", la cual consideramos necesaria </w:t>
+      </w:r>
+      <w:r>
+        <w:rPr>
+          <w:rFonts w:asciiTheme="minorHAnsi" w:hAnsiTheme="minorHAnsi" w:cs="Helvetica"/>
+          <w:color w:val="141823"/>
+          <w:shd w:val="clear" w:color="auto" w:fill="F6F7F8"/>
+        </w:rPr>
+        <w:t>para que se conozca la inscripción, ya que este conocimiento brinda la posibilidad de desplazar a un jugador solidario en caso que se inscriba uno estándar.</w:t>
       </w:r>
       <w:r>
         <w:rPr>
@@ -218,6 +180,13 @@
           <w:rFonts w:asciiTheme="minorHAnsi" w:hAnsiTheme="minorHAnsi"/>
         </w:rPr>
         <w:t xml:space="preserve"> implementa en el jugador el hecho de conocer a su Tipo de Inscripción, lo cual no es ideal, ya que el jugador debería conocer a su Inscripción, y la Inscripción a su "tipo".</w:t>
+      </w:r>
+      <w:r>
+        <w:rPr>
+          <w:rStyle w:val="textexposedshow"/>
+          <w:rFonts w:asciiTheme="minorHAnsi" w:hAnsiTheme="minorHAnsi"/>
+        </w:rPr>
+        <w:t xml:space="preserve"> Ésta solución, nos parece un poco más simple estructuralmente, ya que incluye una clase menos y eso “colabora” a la simplicidad del modelo, lo cual en parte también perjudica al no poder modelar todas las cosas como corresponde, según nuestro criterio.</w:t>
       </w:r>
     </w:p>
     <w:p>
@@ -234,23 +203,7 @@
           <w:color w:val="141823"/>
           <w:shd w:val="clear" w:color="auto" w:fill="F6F7F8"/>
         </w:rPr>
-        <w:t xml:space="preserve">Si bien en ambas soluciones se conoce la </w:t>
-      </w:r>
-      <w:r>
-        <w:rPr>
-          <w:rFonts w:asciiTheme="minorHAnsi" w:hAnsiTheme="minorHAnsi" w:cs="Helvetica"/>
-          <w:color w:val="141823"/>
-          <w:shd w:val="clear" w:color="auto" w:fill="F6F7F8"/>
-        </w:rPr>
-        <w:t>inscripción</w:t>
-      </w:r>
-      <w:r>
-        <w:rPr>
-          <w:rFonts w:asciiTheme="minorHAnsi" w:hAnsiTheme="minorHAnsi" w:cs="Helvetica"/>
-          <w:color w:val="141823"/>
-          <w:shd w:val="clear" w:color="auto" w:fill="F6F7F8"/>
-        </w:rPr>
-        <w:t xml:space="preserve"> (De distintas formas), la </w:t>
+        <w:t xml:space="preserve">Si bien en ambas soluciones se conoce la inscripción (De distintas formas), la </w:t>
       </w:r>
       <w:proofErr w:type="spellStart"/>
       <w:r>
@@ -268,23 +221,7 @@
           <w:color w:val="141823"/>
           <w:shd w:val="clear" w:color="auto" w:fill="F6F7F8"/>
         </w:rPr>
-        <w:t xml:space="preserve"> es </w:t>
-      </w:r>
-      <w:r>
-        <w:rPr>
-          <w:rFonts w:asciiTheme="minorHAnsi" w:hAnsiTheme="minorHAnsi" w:cs="Helvetica"/>
-          <w:color w:val="141823"/>
-          <w:shd w:val="clear" w:color="auto" w:fill="F6F7F8"/>
-        </w:rPr>
-        <w:t>más</w:t>
-      </w:r>
-      <w:r>
-        <w:rPr>
-          <w:rFonts w:asciiTheme="minorHAnsi" w:hAnsiTheme="minorHAnsi" w:cs="Helvetica"/>
-          <w:color w:val="141823"/>
-          <w:shd w:val="clear" w:color="auto" w:fill="F6F7F8"/>
-        </w:rPr>
-        <w:t xml:space="preserve"> flexible ya que permite que el jugador se inscr</w:t>
+        <w:t xml:space="preserve"> es más flexible ya que permite que el jugador se inscr</w:t>
       </w:r>
       <w:r>
         <w:rPr>
@@ -308,7 +245,25 @@
           <w:color w:val="141823"/>
           <w:shd w:val="clear" w:color="auto" w:fill="F6F7F8"/>
         </w:rPr>
-        <w:t xml:space="preserve">d. En cambio en la </w:t>
+        <w:t>d</w:t>
+      </w:r>
+      <w:r>
+        <w:rPr>
+          <w:rFonts w:asciiTheme="minorHAnsi" w:hAnsiTheme="minorHAnsi" w:cs="Helvetica"/>
+          <w:color w:val="141823"/>
+          <w:shd w:val="clear" w:color="auto" w:fill="F6F7F8"/>
+        </w:rPr>
+        <w:t xml:space="preserve"> así como también, permite un amplio abanico de modificaciones a futuro</w:t>
+      </w:r>
+      <w:bookmarkStart w:id="0" w:name="_GoBack"/>
+      <w:bookmarkEnd w:id="0"/>
+      <w:r>
+        <w:rPr>
+          <w:rFonts w:asciiTheme="minorHAnsi" w:hAnsiTheme="minorHAnsi" w:cs="Helvetica"/>
+          <w:color w:val="141823"/>
+          <w:shd w:val="clear" w:color="auto" w:fill="F6F7F8"/>
+        </w:rPr>
+        <w:t xml:space="preserve">. En cambio en la </w:t>
       </w:r>
       <w:proofErr w:type="spellStart"/>
       <w:r>
@@ -400,23 +355,41 @@
           <w:b/>
           <w:color w:val="141823"/>
         </w:rPr>
-        <w:t xml:space="preserve"> porque nos parece mucho </w:t>
-      </w:r>
-      <w:r>
-        <w:rPr>
-          <w:rFonts w:asciiTheme="minorHAnsi" w:hAnsiTheme="minorHAnsi" w:cs="Helvetica"/>
-          <w:b/>
-          <w:color w:val="141823"/>
-        </w:rPr>
-        <w:t>más</w:t>
-      </w:r>
-      <w:r>
-        <w:rPr>
-          <w:rFonts w:asciiTheme="minorHAnsi" w:hAnsiTheme="minorHAnsi" w:cs="Helvetica"/>
-          <w:b/>
-          <w:color w:val="141823"/>
-        </w:rPr>
-        <w:t xml:space="preserve"> "modificable" y modular que la </w:t>
+        <w:t xml:space="preserve"> porque nos parece mucho más "modificable"</w:t>
+      </w:r>
+      <w:r>
+        <w:rPr>
+          <w:rFonts w:asciiTheme="minorHAnsi" w:hAnsiTheme="minorHAnsi" w:cs="Helvetica"/>
+          <w:b/>
+          <w:color w:val="141823"/>
+        </w:rPr>
+        <w:t>, “</w:t>
+      </w:r>
+      <w:proofErr w:type="spellStart"/>
+      <w:r>
+        <w:rPr>
+          <w:rFonts w:asciiTheme="minorHAnsi" w:hAnsiTheme="minorHAnsi" w:cs="Helvetica"/>
+          <w:b/>
+          <w:color w:val="141823"/>
+        </w:rPr>
+        <w:t>mantenible</w:t>
+      </w:r>
+      <w:proofErr w:type="spellEnd"/>
+      <w:r>
+        <w:rPr>
+          <w:rFonts w:asciiTheme="minorHAnsi" w:hAnsiTheme="minorHAnsi" w:cs="Helvetica"/>
+          <w:b/>
+          <w:color w:val="141823"/>
+        </w:rPr>
+        <w:t>”</w:t>
+      </w:r>
+      <w:r>
+        <w:rPr>
+          <w:rFonts w:asciiTheme="minorHAnsi" w:hAnsiTheme="minorHAnsi" w:cs="Helvetica"/>
+          <w:b/>
+          <w:color w:val="141823"/>
+        </w:rPr>
+        <w:t xml:space="preserve"> y modular que la </w:t>
       </w:r>
       <w:proofErr w:type="spellStart"/>
       <w:r>
@@ -437,10 +410,7 @@
         <w:t>. Esto nos puede ayudar demasiado a futuro en caso de implementar nuevas cosas al sistema.</w:t>
       </w:r>
     </w:p>
-    <w:p>
-      <w:bookmarkStart w:id="0" w:name="_GoBack"/>
-      <w:bookmarkEnd w:id="0"/>
-    </w:p>
+    <w:p/>
     <w:sectPr>
       <w:pgSz w:w="11906" w:h="16838"/>
       <w:pgMar w:top="1417" w:right="1701" w:bottom="1417" w:left="1701" w:header="708" w:footer="708" w:gutter="0"/>

</xml_diff>